<commit_message>
Added heat map and visualizations
</commit_message>
<xml_diff>
--- a/datasets_38367_58429_Toddler data description.docx
+++ b/datasets_38367_58429_Toddler data description.docx
@@ -1697,7 +1697,29 @@
           <w:szCs w:val="20"/>
           <w:lang w:val="en-US"/>
         </w:rPr>
-        <w:t>1) Tabtah, F. (2017). Autism Spectrum Disorder Screening: Machine Learning Adaptation and DSM-5 Fulfillment. Proceedings of the 1st International Conference on Medical and Health Informatics 2017, pp.1-6. Taichung City, Taiwan, ACM.</w:t>
+        <w:t xml:space="preserve">1) </w:t>
+      </w:r>
+      <w:bookmarkStart w:id="1" w:name="_GoBack"/>
+      <w:r>
+        <w:rPr>
+          <w:rFonts w:ascii="Arial" w:eastAsia="MS Mincho" w:hAnsi="Arial" w:cs="Arial"/>
+          <w:noProof/>
+          <w:sz w:val="20"/>
+          <w:szCs w:val="20"/>
+          <w:lang w:val="en-US"/>
+        </w:rPr>
+        <w:t>Tabtah, F. (2017). Autism Spectrum Disorder Screening: Machine Learning Adaptation and DSM-5 Fulfillment. Proceedings of the 1st International Conference on Medical and Health Informatics 2017, pp.1-6. Taichung City, Taiwan, ACM</w:t>
+      </w:r>
+      <w:bookmarkEnd w:id="1"/>
+      <w:r>
+        <w:rPr>
+          <w:rFonts w:ascii="Arial" w:eastAsia="MS Mincho" w:hAnsi="Arial" w:cs="Arial"/>
+          <w:noProof/>
+          <w:sz w:val="20"/>
+          <w:szCs w:val="20"/>
+          <w:lang w:val="en-US"/>
+        </w:rPr>
+        <w:t>.</w:t>
       </w:r>
     </w:p>
     <w:p>
@@ -3987,7 +4009,25 @@
                 <w:szCs w:val="16"/>
                 <w:lang w:val="en-GB"/>
               </w:rPr>
-              <w:t>wan9ng</w:t>
+              <w:t>wa</w:t>
+            </w:r>
+            <w:r>
+              <w:rPr>
+                <w:rFonts w:ascii="Calibri" w:hAnsi="Calibri" w:cs="Calibri"/>
+                <w:sz w:val="16"/>
+                <w:szCs w:val="16"/>
+                <w:lang w:val="en-GB"/>
+              </w:rPr>
+              <w:t>ntin</w:t>
+            </w:r>
+            <w:r>
+              <w:rPr>
+                <w:rFonts w:ascii="Calibri" w:hAnsi="Calibri" w:cs="Calibri"/>
+                <w:sz w:val="16"/>
+                <w:szCs w:val="16"/>
+                <w:lang w:val="en-GB"/>
+              </w:rPr>
+              <w:t>g</w:t>
             </w:r>
             <w:r>
               <w:rPr>
@@ -8007,8 +8047,6 @@
           <w:u w:val="single"/>
         </w:rPr>
       </w:pPr>
-      <w:bookmarkStart w:id="1" w:name="_GoBack"/>
-      <w:bookmarkEnd w:id="1"/>
     </w:p>
     <w:sectPr>
       <w:pgSz w:w="11906" w:h="16838"/>

</xml_diff>